<commit_message>
Backup auto 2025-08-29 19:56:41
</commit_message>
<xml_diff>
--- a/ZZ échange avec Chatgpt/00000 prompt pour  Doc chatgpt État du Projet.docx
+++ b/ZZ échange avec Chatgpt/00000 prompt pour  Doc chatgpt État du Projet.docx
@@ -5,26 +5,26 @@
     <w:p>
       <w:pPr>
         <w:rPr>
-          <w:b/>
+          <w:bCs/>
         </w:rPr>
       </w:pPr>
       <w:r>
         <w:rPr>
-          <w:b/>
+          <w:bCs/>
         </w:rPr>
         <w:t xml:space="preserve">Tu es mon secrétaire technique. Génère un **document </w:t>
       </w:r>
       <w:proofErr w:type="spellStart"/>
       <w:r>
         <w:rPr>
-          <w:b/>
+          <w:bCs/>
         </w:rPr>
         <w:t>Markdown</w:t>
       </w:r>
       <w:proofErr w:type="spellEnd"/>
       <w:r>
         <w:rPr>
-          <w:b/>
+          <w:bCs/>
         </w:rPr>
         <w:t xml:space="preserve"> unique** de synthèse de session pour le projet ci-dessous. N’ajoute aucune question. Si une information manque, **déduis prudemment** et note `{{à compléter}}`. Le document doit être **actionnable**, **sans digression**, et contenir des **annexes persistantes** (Glossaire + Registre des variables) à **fusionner** depuis la version précédente si elle est fournie.</w:t>
       </w:r>
@@ -32,19 +32,19 @@
     <w:p>
       <w:pPr>
         <w:rPr>
-          <w:b/>
+          <w:bCs/>
         </w:rPr>
       </w:pPr>
     </w:p>
     <w:p>
       <w:pPr>
         <w:rPr>
-          <w:b/>
+          <w:bCs/>
         </w:rPr>
       </w:pPr>
       <w:r>
         <w:rPr>
-          <w:b/>
+          <w:bCs/>
         </w:rPr>
         <w:t># Paramètres</w:t>
       </w:r>
@@ -52,40 +52,40 @@
     <w:p>
       <w:pPr>
         <w:rPr>
-          <w:b/>
+          <w:bCs/>
         </w:rPr>
       </w:pPr>
       <w:r>
         <w:rPr>
-          <w:b/>
+          <w:bCs/>
         </w:rPr>
         <w:t>- Projet : {{</w:t>
       </w:r>
       <w:proofErr w:type="spellStart"/>
       <w:r>
         <w:rPr>
-          <w:b/>
+          <w:bCs/>
         </w:rPr>
         <w:t>nom_du_projet</w:t>
       </w:r>
       <w:proofErr w:type="spellEnd"/>
       <w:r>
         <w:rPr>
-          <w:b/>
+          <w:bCs/>
         </w:rPr>
         <w:t xml:space="preserve">}} (ex: </w:t>
       </w:r>
       <w:proofErr w:type="spellStart"/>
       <w:r>
         <w:rPr>
-          <w:b/>
+          <w:bCs/>
         </w:rPr>
         <w:t>r&amp;K_Environnement</w:t>
       </w:r>
       <w:proofErr w:type="spellEnd"/>
       <w:r>
         <w:rPr>
-          <w:b/>
+          <w:bCs/>
         </w:rPr>
         <w:t>)</w:t>
       </w:r>
@@ -93,26 +93,26 @@
     <w:p>
       <w:pPr>
         <w:rPr>
-          <w:b/>
+          <w:bCs/>
         </w:rPr>
       </w:pPr>
       <w:r>
         <w:rPr>
-          <w:b/>
+          <w:bCs/>
         </w:rPr>
         <w:t>- Session : {{YYYY-MM-DD}} — {{</w:t>
       </w:r>
       <w:proofErr w:type="spellStart"/>
       <w:r>
         <w:rPr>
-          <w:b/>
+          <w:bCs/>
         </w:rPr>
         <w:t>tag_session</w:t>
       </w:r>
       <w:proofErr w:type="spellEnd"/>
       <w:r>
         <w:rPr>
-          <w:b/>
+          <w:bCs/>
         </w:rPr>
         <w:t>}} (ex: 2025-08-24 — S08)</w:t>
       </w:r>
@@ -120,26 +120,26 @@
     <w:p>
       <w:pPr>
         <w:rPr>
-          <w:b/>
+          <w:bCs/>
         </w:rPr>
       </w:pPr>
       <w:r>
         <w:rPr>
-          <w:b/>
+          <w:bCs/>
         </w:rPr>
         <w:t>- Objectif global : {{</w:t>
       </w:r>
       <w:proofErr w:type="spellStart"/>
       <w:r>
         <w:rPr>
-          <w:b/>
+          <w:bCs/>
         </w:rPr>
         <w:t>objectif_global</w:t>
       </w:r>
       <w:proofErr w:type="spellEnd"/>
       <w:r>
         <w:rPr>
-          <w:b/>
+          <w:bCs/>
         </w:rPr>
         <w:t>}}</w:t>
       </w:r>
@@ -147,26 +147,26 @@
     <w:p>
       <w:pPr>
         <w:rPr>
-          <w:b/>
+          <w:bCs/>
         </w:rPr>
       </w:pPr>
       <w:r>
         <w:rPr>
-          <w:b/>
+          <w:bCs/>
         </w:rPr>
         <w:t>- Focus de la session : {{</w:t>
       </w:r>
       <w:proofErr w:type="spellStart"/>
       <w:r>
         <w:rPr>
-          <w:b/>
+          <w:bCs/>
         </w:rPr>
         <w:t>focus_du_jour</w:t>
       </w:r>
       <w:proofErr w:type="spellEnd"/>
       <w:r>
         <w:rPr>
-          <w:b/>
+          <w:bCs/>
         </w:rPr>
         <w:t>}}</w:t>
       </w:r>
@@ -174,26 +174,26 @@
     <w:p>
       <w:pPr>
         <w:rPr>
-          <w:b/>
+          <w:bCs/>
         </w:rPr>
       </w:pPr>
       <w:r>
         <w:rPr>
-          <w:b/>
+          <w:bCs/>
         </w:rPr>
         <w:t>- Ligne CONFIG cible (si connue) : {{</w:t>
       </w:r>
       <w:proofErr w:type="spellStart"/>
       <w:r>
         <w:rPr>
-          <w:b/>
+          <w:bCs/>
         </w:rPr>
         <w:t>rowIndex</w:t>
       </w:r>
       <w:proofErr w:type="spellEnd"/>
       <w:r>
         <w:rPr>
-          <w:b/>
+          <w:bCs/>
         </w:rPr>
         <w:t>}}</w:t>
       </w:r>
@@ -201,12 +201,12 @@
     <w:p>
       <w:pPr>
         <w:rPr>
-          <w:b/>
+          <w:bCs/>
         </w:rPr>
       </w:pPr>
       <w:r>
         <w:rPr>
-          <w:b/>
+          <w:bCs/>
         </w:rPr>
         <w:t>- Langues utilisées : {{FR/EN/...}}</w:t>
       </w:r>
@@ -214,26 +214,26 @@
     <w:p>
       <w:pPr>
         <w:rPr>
-          <w:b/>
+          <w:bCs/>
         </w:rPr>
       </w:pPr>
       <w:r>
         <w:rPr>
-          <w:b/>
+          <w:bCs/>
         </w:rPr>
         <w:t xml:space="preserve">- Contexte précédent : Je te fournis le *dernier </w:t>
       </w:r>
       <w:proofErr w:type="spellStart"/>
       <w:r>
         <w:rPr>
-          <w:b/>
+          <w:bCs/>
         </w:rPr>
         <w:t>Markdown</w:t>
       </w:r>
       <w:proofErr w:type="spellEnd"/>
       <w:r>
         <w:rPr>
-          <w:b/>
+          <w:bCs/>
         </w:rPr>
         <w:t>* à jour **si disponible**. Tu dois y puiser et **fusionner** Glossaire &amp; Registre des variables (voir règles de persistance).</w:t>
       </w:r>
@@ -241,19 +241,19 @@
     <w:p>
       <w:pPr>
         <w:rPr>
-          <w:b/>
+          <w:bCs/>
         </w:rPr>
       </w:pPr>
     </w:p>
     <w:p>
       <w:pPr>
         <w:rPr>
-          <w:b/>
+          <w:bCs/>
         </w:rPr>
       </w:pPr>
       <w:r>
         <w:rPr>
-          <w:b/>
+          <w:bCs/>
         </w:rPr>
         <w:t># Exigences de rendu</w:t>
       </w:r>
@@ -261,40 +261,40 @@
     <w:p>
       <w:pPr>
         <w:rPr>
-          <w:b/>
+          <w:bCs/>
         </w:rPr>
       </w:pPr>
       <w:r>
         <w:rPr>
-          <w:b/>
+          <w:bCs/>
         </w:rPr>
         <w:t xml:space="preserve">- **Un seul fichier </w:t>
       </w:r>
       <w:proofErr w:type="spellStart"/>
       <w:r>
         <w:rPr>
-          <w:b/>
+          <w:bCs/>
         </w:rPr>
         <w:t>Markdown</w:t>
       </w:r>
       <w:proofErr w:type="spellEnd"/>
       <w:r>
         <w:rPr>
-          <w:b/>
+          <w:bCs/>
         </w:rPr>
         <w:t xml:space="preserve">**, structuré, clair, actionnable. Pas de texte hors </w:t>
       </w:r>
       <w:proofErr w:type="spellStart"/>
       <w:r>
         <w:rPr>
-          <w:b/>
+          <w:bCs/>
         </w:rPr>
         <w:t>Markdown</w:t>
       </w:r>
       <w:proofErr w:type="spellEnd"/>
       <w:r>
         <w:rPr>
-          <w:b/>
+          <w:bCs/>
         </w:rPr>
         <w:t>. Pas de questions.</w:t>
       </w:r>
@@ -302,12 +302,12 @@
     <w:p>
       <w:pPr>
         <w:rPr>
-          <w:b/>
+          <w:bCs/>
         </w:rPr>
       </w:pPr>
       <w:r>
         <w:rPr>
-          <w:b/>
+          <w:bCs/>
         </w:rPr>
         <w:t>- Utiliser des **sections numérotées**, des **listes**, et des **cases à cocher** `- [ ]`.</w:t>
       </w:r>
@@ -315,12 +315,12 @@
     <w:p>
       <w:pPr>
         <w:rPr>
-          <w:b/>
+          <w:bCs/>
         </w:rPr>
       </w:pPr>
       <w:r>
         <w:rPr>
-          <w:b/>
+          <w:bCs/>
         </w:rPr>
         <w:t>- Inclure **IDs et chemins exacts** (Drive, Sheets, Forms, Docs) dès que connus.</w:t>
       </w:r>
@@ -328,12 +328,12 @@
     <w:p>
       <w:pPr>
         <w:rPr>
-          <w:b/>
+          <w:bCs/>
         </w:rPr>
       </w:pPr>
       <w:r>
         <w:rPr>
-          <w:b/>
+          <w:bCs/>
         </w:rPr>
         <w:t>- Inclure **seulement les extraits de code nouveaux ou modifiés** (≤20 lignes par extrait), avec avant/après si utile.</w:t>
       </w:r>
@@ -341,12 +341,12 @@
     <w:p>
       <w:pPr>
         <w:rPr>
-          <w:b/>
+          <w:bCs/>
         </w:rPr>
       </w:pPr>
       <w:r>
         <w:rPr>
-          <w:b/>
+          <w:bCs/>
         </w:rPr>
         <w:t>- Mettre en évidence les points **bloquants/risqués**.</w:t>
       </w:r>
@@ -354,12 +354,12 @@
     <w:p>
       <w:pPr>
         <w:rPr>
-          <w:b/>
+          <w:bCs/>
         </w:rPr>
       </w:pPr>
       <w:r>
         <w:rPr>
-          <w:b/>
+          <w:bCs/>
         </w:rPr>
         <w:t>- **Annexes persistantes** : “Glossaire” et “Registre des variables” doivent être **fusionnés** avec la version précédente (si fournie), **dédupliqués**, triés, et **enrichis** avec les nouveautés de la session.</w:t>
       </w:r>
@@ -367,19 +367,19 @@
     <w:p>
       <w:pPr>
         <w:rPr>
-          <w:b/>
+          <w:bCs/>
         </w:rPr>
       </w:pPr>
     </w:p>
     <w:p>
       <w:pPr>
         <w:rPr>
-          <w:b/>
+          <w:bCs/>
         </w:rPr>
       </w:pPr>
       <w:r>
         <w:rPr>
-          <w:b/>
+          <w:bCs/>
         </w:rPr>
         <w:t># Plan du document (obligatoire)</w:t>
       </w:r>
@@ -387,12 +387,12 @@
     <w:p>
       <w:pPr>
         <w:rPr>
-          <w:b/>
+          <w:bCs/>
         </w:rPr>
       </w:pPr>
       <w:r>
         <w:rPr>
-          <w:b/>
+          <w:bCs/>
         </w:rPr>
         <w:t>1. **En-tête de session**</w:t>
       </w:r>
@@ -400,12 +400,12 @@
     <w:p>
       <w:pPr>
         <w:rPr>
-          <w:b/>
+          <w:bCs/>
         </w:rPr>
       </w:pPr>
       <w:r>
         <w:rPr>
-          <w:b/>
+          <w:bCs/>
         </w:rPr>
         <w:t xml:space="preserve">   - Date, tag, projet, auteur (assistant), versions connues (scripts/modules).</w:t>
       </w:r>
@@ -413,12 +413,12 @@
     <w:p>
       <w:pPr>
         <w:rPr>
-          <w:b/>
+          <w:bCs/>
         </w:rPr>
       </w:pPr>
       <w:r>
         <w:rPr>
-          <w:b/>
+          <w:bCs/>
         </w:rPr>
         <w:t xml:space="preserve">   - **Snapshot des IDs** (si connus) :  </w:t>
       </w:r>
@@ -426,12 +426,12 @@
     <w:p>
       <w:pPr>
         <w:rPr>
-          <w:b/>
+          <w:bCs/>
         </w:rPr>
       </w:pPr>
       <w:r>
         <w:rPr>
-          <w:b/>
+          <w:bCs/>
         </w:rPr>
         <w:t xml:space="preserve">     - CONFIG `ID_CONFIG=...` • BDD `ID_BDD=...` • TEMPLATE `...`  </w:t>
       </w:r>
@@ -439,68 +439,68 @@
     <w:p>
       <w:pPr>
         <w:rPr>
-          <w:b/>
+          <w:bCs/>
         </w:rPr>
       </w:pPr>
       <w:r>
         <w:rPr>
-          <w:b/>
+          <w:bCs/>
         </w:rPr>
         <w:t xml:space="preserve">     - </w:t>
       </w:r>
       <w:proofErr w:type="spellStart"/>
       <w:r>
         <w:rPr>
-          <w:b/>
+          <w:bCs/>
         </w:rPr>
         <w:t>Form</w:t>
       </w:r>
       <w:proofErr w:type="spellEnd"/>
       <w:r>
         <w:rPr>
-          <w:b/>
+          <w:bCs/>
         </w:rPr>
         <w:t xml:space="preserve"> `</w:t>
       </w:r>
       <w:proofErr w:type="spellStart"/>
       <w:r>
         <w:rPr>
-          <w:b/>
+          <w:bCs/>
         </w:rPr>
         <w:t>ID_Formulaire_Cible</w:t>
       </w:r>
       <w:proofErr w:type="spellEnd"/>
       <w:r>
         <w:rPr>
-          <w:b/>
+          <w:bCs/>
         </w:rPr>
         <w:t xml:space="preserve">=...` • </w:t>
       </w:r>
       <w:proofErr w:type="spellStart"/>
       <w:r>
         <w:rPr>
-          <w:b/>
+          <w:bCs/>
         </w:rPr>
         <w:t>Sheet</w:t>
       </w:r>
       <w:proofErr w:type="spellEnd"/>
       <w:r>
         <w:rPr>
-          <w:b/>
+          <w:bCs/>
         </w:rPr>
         <w:t xml:space="preserve"> réponses `</w:t>
       </w:r>
       <w:proofErr w:type="spellStart"/>
       <w:r>
         <w:rPr>
-          <w:b/>
+          <w:bCs/>
         </w:rPr>
         <w:t>ID_Sheet_Cible</w:t>
       </w:r>
       <w:proofErr w:type="spellEnd"/>
       <w:r>
         <w:rPr>
-          <w:b/>
+          <w:bCs/>
         </w:rPr>
         <w:t xml:space="preserve">=...`  </w:t>
       </w:r>
@@ -508,12 +508,12 @@
     <w:p>
       <w:pPr>
         <w:rPr>
-          <w:b/>
+          <w:bCs/>
         </w:rPr>
       </w:pPr>
       <w:r>
         <w:rPr>
-          <w:b/>
+          <w:bCs/>
         </w:rPr>
         <w:lastRenderedPageBreak/>
         <w:t xml:space="preserve">     - Docs gabarits PDF (FR/EN) `...`</w:t>
@@ -522,12 +522,12 @@
     <w:p>
       <w:pPr>
         <w:rPr>
-          <w:b/>
+          <w:bCs/>
         </w:rPr>
       </w:pPr>
       <w:r>
         <w:rPr>
-          <w:b/>
+          <w:bCs/>
         </w:rPr>
         <w:t>2. **Ce qui a été fait aujourd’hui (delta)**</w:t>
       </w:r>
@@ -535,12 +535,12 @@
     <w:p>
       <w:pPr>
         <w:rPr>
-          <w:b/>
+          <w:bCs/>
         </w:rPr>
       </w:pPr>
       <w:r>
         <w:rPr>
-          <w:b/>
+          <w:bCs/>
         </w:rPr>
         <w:t xml:space="preserve">   - Par fichier/fonction : *avant → après*, raison, impact, niveau de risque.</w:t>
       </w:r>
@@ -548,26 +548,26 @@
     <w:p>
       <w:pPr>
         <w:rPr>
-          <w:b/>
+          <w:bCs/>
         </w:rPr>
       </w:pPr>
       <w:r>
         <w:rPr>
-          <w:b/>
+          <w:bCs/>
         </w:rPr>
         <w:t xml:space="preserve">   - Créations/</w:t>
       </w:r>
       <w:proofErr w:type="spellStart"/>
       <w:r>
         <w:rPr>
-          <w:b/>
+          <w:bCs/>
         </w:rPr>
         <w:t>modifs</w:t>
       </w:r>
       <w:proofErr w:type="spellEnd"/>
       <w:r>
         <w:rPr>
-          <w:b/>
+          <w:bCs/>
         </w:rPr>
         <w:t xml:space="preserve"> de fichiers, menus, triggers, paramètres (liste concise).</w:t>
       </w:r>
@@ -575,12 +575,12 @@
     <w:p>
       <w:pPr>
         <w:rPr>
-          <w:b/>
+          <w:bCs/>
         </w:rPr>
       </w:pPr>
       <w:r>
         <w:rPr>
-          <w:b/>
+          <w:bCs/>
         </w:rPr>
         <w:t>3. **Décisions prises &amp; raisons**</w:t>
       </w:r>
@@ -588,12 +588,12 @@
     <w:p>
       <w:pPr>
         <w:rPr>
-          <w:b/>
+          <w:bCs/>
         </w:rPr>
       </w:pPr>
       <w:r>
         <w:rPr>
-          <w:b/>
+          <w:bCs/>
         </w:rPr>
         <w:t xml:space="preserve">   - Décisions + alternatives écartées + critères (non-régression, robustesse, simplicité).</w:t>
       </w:r>
@@ -601,12 +601,12 @@
     <w:p>
       <w:pPr>
         <w:rPr>
-          <w:b/>
+          <w:bCs/>
         </w:rPr>
       </w:pPr>
       <w:r>
         <w:rPr>
-          <w:b/>
+          <w:bCs/>
         </w:rPr>
         <w:t>4. **État actuel du système**</w:t>
       </w:r>
@@ -614,52 +614,52 @@
     <w:p>
       <w:pPr>
         <w:rPr>
-          <w:b/>
+          <w:bCs/>
         </w:rPr>
       </w:pPr>
       <w:r>
         <w:rPr>
-          <w:b/>
+          <w:bCs/>
         </w:rPr>
         <w:t xml:space="preserve">   - Menus visibles (Actions Usine, </w:t>
       </w:r>
       <w:proofErr w:type="spellStart"/>
       <w:r>
         <w:rPr>
-          <w:b/>
+          <w:bCs/>
         </w:rPr>
         <w:t>RetraitementUI</w:t>
       </w:r>
       <w:proofErr w:type="spellEnd"/>
       <w:r>
         <w:rPr>
-          <w:b/>
+          <w:bCs/>
         </w:rPr>
         <w:t xml:space="preserve">, Injecteur) </w:t>
       </w:r>
       <w:r>
         <w:rPr>
           <w:rFonts w:ascii="Segoe UI Symbol" w:hAnsi="Segoe UI Symbol" w:cs="Segoe UI Symbol"/>
-          <w:b/>
+          <w:bCs/>
         </w:rPr>
         <w:t>✔</w:t>
       </w:r>
       <w:r>
         <w:rPr>
-          <w:b/>
+          <w:bCs/>
         </w:rPr>
         <w:t>/</w:t>
       </w:r>
       <w:r>
         <w:rPr>
           <w:rFonts w:ascii="Segoe UI Symbol" w:hAnsi="Segoe UI Symbol" w:cs="Segoe UI Symbol"/>
-          <w:b/>
+          <w:bCs/>
         </w:rPr>
         <w:t>✖</w:t>
       </w:r>
       <w:r>
         <w:rPr>
-          <w:b/>
+          <w:bCs/>
         </w:rPr>
         <w:t xml:space="preserve">  </w:t>
       </w:r>
@@ -667,64 +667,64 @@
     <w:p>
       <w:pPr>
         <w:rPr>
-          <w:b/>
+          <w:bCs/>
         </w:rPr>
       </w:pPr>
       <w:r>
         <w:rPr>
-          <w:b/>
+          <w:bCs/>
         </w:rPr>
         <w:t xml:space="preserve">   - Triggers </w:t>
       </w:r>
       <w:r>
         <w:rPr>
           <w:rFonts w:ascii="Segoe UI Symbol" w:hAnsi="Segoe UI Symbol" w:cs="Segoe UI Symbol"/>
-          <w:b/>
+          <w:bCs/>
         </w:rPr>
         <w:t>✔</w:t>
       </w:r>
       <w:r>
         <w:rPr>
-          <w:b/>
+          <w:bCs/>
         </w:rPr>
         <w:t>/</w:t>
       </w:r>
       <w:r>
         <w:rPr>
           <w:rFonts w:ascii="Segoe UI Symbol" w:hAnsi="Segoe UI Symbol" w:cs="Segoe UI Symbol"/>
-          <w:b/>
+          <w:bCs/>
         </w:rPr>
         <w:t>✖</w:t>
       </w:r>
       <w:r>
         <w:rPr>
-          <w:b/>
+          <w:bCs/>
         </w:rPr>
         <w:t xml:space="preserve"> </w:t>
       </w:r>
       <w:r>
         <w:rPr>
           <w:rFonts w:ascii="Aptos" w:hAnsi="Aptos" w:cs="Aptos"/>
-          <w:b/>
+          <w:bCs/>
         </w:rPr>
         <w:t>•</w:t>
       </w:r>
       <w:r>
         <w:rPr>
-          <w:b/>
+          <w:bCs/>
         </w:rPr>
         <w:t xml:space="preserve"> Statut du test </w:t>
       </w:r>
       <w:r>
         <w:rPr>
           <w:rFonts w:ascii="Aptos" w:hAnsi="Aptos" w:cs="Aptos"/>
-          <w:b/>
+          <w:bCs/>
         </w:rPr>
         <w:t>•</w:t>
       </w:r>
       <w:r>
         <w:rPr>
-          <w:b/>
+          <w:bCs/>
         </w:rPr>
         <w:t xml:space="preserve"> Lignes CONFIG pertinentes.</w:t>
       </w:r>
@@ -732,12 +732,12 @@
     <w:p>
       <w:pPr>
         <w:rPr>
-          <w:b/>
+          <w:bCs/>
         </w:rPr>
       </w:pPr>
       <w:r>
         <w:rPr>
-          <w:b/>
+          <w:bCs/>
         </w:rPr>
         <w:t>5. **Vérifications réalisées**</w:t>
       </w:r>
@@ -745,78 +745,78 @@
     <w:p>
       <w:pPr>
         <w:rPr>
-          <w:b/>
+          <w:bCs/>
         </w:rPr>
       </w:pPr>
       <w:r>
         <w:rPr>
-          <w:b/>
+          <w:bCs/>
         </w:rPr>
         <w:t xml:space="preserve">   - Checklist (</w:t>
       </w:r>
       <w:r>
         <w:rPr>
           <w:rFonts w:ascii="Segoe UI Symbol" w:hAnsi="Segoe UI Symbol" w:cs="Segoe UI Symbol"/>
-          <w:b/>
+          <w:bCs/>
         </w:rPr>
         <w:t>✔</w:t>
       </w:r>
       <w:r>
         <w:rPr>
-          <w:b/>
+          <w:bCs/>
         </w:rPr>
         <w:t>/</w:t>
       </w:r>
       <w:r>
         <w:rPr>
           <w:rFonts w:ascii="Segoe UI Symbol" w:hAnsi="Segoe UI Symbol" w:cs="Segoe UI Symbol"/>
-          <w:b/>
+          <w:bCs/>
         </w:rPr>
         <w:t>✖</w:t>
       </w:r>
       <w:r>
         <w:rPr>
-          <w:b/>
+          <w:bCs/>
         </w:rPr>
         <w:t>) : g</w:t>
       </w:r>
       <w:r>
         <w:rPr>
           <w:rFonts w:ascii="Aptos" w:hAnsi="Aptos" w:cs="Aptos"/>
-          <w:b/>
+          <w:bCs/>
         </w:rPr>
         <w:t>é</w:t>
       </w:r>
       <w:r>
         <w:rPr>
-          <w:b/>
+          <w:bCs/>
         </w:rPr>
         <w:t>n</w:t>
       </w:r>
       <w:r>
         <w:rPr>
           <w:rFonts w:ascii="Aptos" w:hAnsi="Aptos" w:cs="Aptos"/>
-          <w:b/>
+          <w:bCs/>
         </w:rPr>
         <w:t>é</w:t>
       </w:r>
       <w:r>
         <w:rPr>
-          <w:b/>
+          <w:bCs/>
         </w:rPr>
         <w:t xml:space="preserve">ration </w:t>
       </w:r>
       <w:proofErr w:type="spellStart"/>
       <w:r>
         <w:rPr>
-          <w:b/>
+          <w:bCs/>
         </w:rPr>
         <w:t>Form</w:t>
       </w:r>
       <w:proofErr w:type="spellEnd"/>
       <w:r>
         <w:rPr>
-          <w:b/>
+          <w:bCs/>
         </w:rPr>
         <w:t>, ECHELLE_NOTE, emailing, PDF, PJ, etc.</w:t>
       </w:r>
@@ -824,12 +824,12 @@
     <w:p>
       <w:pPr>
         <w:rPr>
-          <w:b/>
+          <w:bCs/>
         </w:rPr>
       </w:pPr>
       <w:r>
         <w:rPr>
-          <w:b/>
+          <w:bCs/>
         </w:rPr>
         <w:t xml:space="preserve">   - Résultats + liens/logs utiles (si applicables).</w:t>
       </w:r>
@@ -837,12 +837,12 @@
     <w:p>
       <w:pPr>
         <w:rPr>
-          <w:b/>
+          <w:bCs/>
         </w:rPr>
       </w:pPr>
       <w:r>
         <w:rPr>
-          <w:b/>
+          <w:bCs/>
         </w:rPr>
         <w:t>6. **Points ouverts / risques / dettes**</w:t>
       </w:r>
@@ -850,12 +850,12 @@
     <w:p>
       <w:pPr>
         <w:rPr>
-          <w:b/>
+          <w:bCs/>
         </w:rPr>
       </w:pPr>
       <w:r>
         <w:rPr>
-          <w:b/>
+          <w:bCs/>
         </w:rPr>
         <w:t xml:space="preserve">   - Bugs, incertitudes, régressions potentielles, dépendances.</w:t>
       </w:r>
@@ -863,26 +863,26 @@
     <w:p>
       <w:pPr>
         <w:rPr>
-          <w:b/>
+          <w:bCs/>
         </w:rPr>
       </w:pPr>
       <w:r>
         <w:rPr>
-          <w:b/>
+          <w:bCs/>
         </w:rPr>
         <w:t>7. **</w:t>
       </w:r>
       <w:proofErr w:type="spellStart"/>
       <w:r>
         <w:rPr>
-          <w:b/>
+          <w:bCs/>
         </w:rPr>
         <w:t>Playbook</w:t>
       </w:r>
       <w:proofErr w:type="spellEnd"/>
       <w:r>
         <w:rPr>
-          <w:b/>
+          <w:bCs/>
         </w:rPr>
         <w:t xml:space="preserve"> de reprise (prochaines actions)**</w:t>
       </w:r>
@@ -890,26 +890,26 @@
     <w:p>
       <w:pPr>
         <w:rPr>
-          <w:b/>
+          <w:bCs/>
         </w:rPr>
       </w:pPr>
       <w:r>
         <w:rPr>
-          <w:b/>
+          <w:bCs/>
         </w:rPr>
         <w:t xml:space="preserve">   - Étapes **ordonnées** et concrètes (où cliquer, quelle fonction exécuter, dans quel projet : Template vs </w:t>
       </w:r>
       <w:proofErr w:type="spellStart"/>
       <w:r>
         <w:rPr>
-          <w:b/>
+          <w:bCs/>
         </w:rPr>
         <w:t>Sheet</w:t>
       </w:r>
       <w:proofErr w:type="spellEnd"/>
       <w:r>
         <w:rPr>
-          <w:b/>
+          <w:bCs/>
         </w:rPr>
         <w:t xml:space="preserve"> de réponses).</w:t>
       </w:r>
@@ -917,12 +917,12 @@
     <w:p>
       <w:pPr>
         <w:rPr>
-          <w:b/>
+          <w:bCs/>
         </w:rPr>
       </w:pPr>
       <w:r>
         <w:rPr>
-          <w:b/>
+          <w:bCs/>
         </w:rPr>
         <w:t>8. **Artéfacts &amp; référentiels**</w:t>
       </w:r>
@@ -930,26 +930,48 @@
     <w:p>
       <w:pPr>
         <w:rPr>
-          <w:b/>
+          <w:bCs/>
         </w:rPr>
       </w:pPr>
       <w:r>
         <w:rPr>
-          <w:b/>
-        </w:rPr>
-        <w:t xml:space="preserve">   - Gabarits emails, `</w:t>
+          <w:bCs/>
+        </w:rPr>
+        <w:t xml:space="preserve">   - Gabarits </w:t>
+      </w:r>
+      <w:proofErr w:type="gramStart"/>
+      <w:r>
+        <w:rPr>
+          <w:bCs/>
+        </w:rPr>
+        <w:t>emails</w:t>
+      </w:r>
+      <w:proofErr w:type="gramEnd"/>
+      <w:r>
+        <w:rPr>
+          <w:bCs/>
+        </w:rPr>
+        <w:t>, `</w:t>
       </w:r>
       <w:proofErr w:type="spellStart"/>
       <w:r>
         <w:rPr>
-          <w:b/>
-        </w:rPr>
-        <w:t>sys_Composition_Emails</w:t>
+          <w:bCs/>
+        </w:rPr>
+        <w:t>sys_Composition_</w:t>
+      </w:r>
+      <w:proofErr w:type="gramStart"/>
+      <w:r>
+        <w:rPr>
+          <w:bCs/>
+        </w:rPr>
+        <w:t>Emails</w:t>
       </w:r>
       <w:proofErr w:type="spellEnd"/>
+      <w:proofErr w:type="gramEnd"/>
       <w:r>
         <w:rPr>
-          <w:b/>
+          <w:bCs/>
         </w:rPr>
         <w:t>` (lignes clés N1/N2/N3), onglets BDD (Questions_, Profils_), fichiers Docs.</w:t>
       </w:r>
@@ -957,26 +979,26 @@
     <w:p>
       <w:pPr>
         <w:rPr>
-          <w:b/>
+          <w:bCs/>
         </w:rPr>
       </w:pPr>
       <w:r>
         <w:rPr>
-          <w:b/>
+          <w:bCs/>
         </w:rPr>
         <w:t>9. **</w:t>
       </w:r>
       <w:proofErr w:type="spellStart"/>
       <w:r>
         <w:rPr>
-          <w:b/>
+          <w:bCs/>
         </w:rPr>
         <w:t>Snippets</w:t>
       </w:r>
       <w:proofErr w:type="spellEnd"/>
       <w:r>
         <w:rPr>
-          <w:b/>
+          <w:bCs/>
         </w:rPr>
         <w:t xml:space="preserve"> prêts à l’emploi**</w:t>
       </w:r>
@@ -984,12 +1006,12 @@
     <w:p>
       <w:pPr>
         <w:rPr>
-          <w:b/>
+          <w:bCs/>
         </w:rPr>
       </w:pPr>
       <w:r>
         <w:rPr>
-          <w:b/>
+          <w:bCs/>
         </w:rPr>
         <w:t xml:space="preserve">   - Extraits courts (≤20 lignes) : helpers, appels de test, règles CSV, etc.</w:t>
       </w:r>
@@ -997,12 +1019,12 @@
     <w:p>
       <w:pPr>
         <w:rPr>
-          <w:b/>
+          <w:bCs/>
         </w:rPr>
       </w:pPr>
       <w:r>
         <w:rPr>
-          <w:b/>
+          <w:bCs/>
         </w:rPr>
         <w:t>10. **Changelog** (depuis la session précédente)</w:t>
       </w:r>
@@ -1010,12 +1032,12 @@
     <w:p>
       <w:pPr>
         <w:rPr>
-          <w:b/>
+          <w:bCs/>
         </w:rPr>
       </w:pPr>
       <w:r>
         <w:rPr>
-          <w:b/>
+          <w:bCs/>
         </w:rPr>
         <w:t xml:space="preserve">    - Liste datée des modifications significatives par fichier/fonction.</w:t>
       </w:r>
@@ -1023,12 +1045,12 @@
     <w:p>
       <w:pPr>
         <w:rPr>
-          <w:b/>
+          <w:bCs/>
         </w:rPr>
       </w:pPr>
       <w:r>
         <w:rPr>
-          <w:b/>
+          <w:bCs/>
         </w:rPr>
         <w:t>11. **Roadmap courte**</w:t>
       </w:r>
@@ -1036,26 +1058,26 @@
     <w:p>
       <w:pPr>
         <w:rPr>
-          <w:b/>
+          <w:bCs/>
         </w:rPr>
       </w:pPr>
       <w:r>
         <w:rPr>
-          <w:b/>
+          <w:bCs/>
         </w:rPr>
         <w:t xml:space="preserve">    - Étapes vers l’objectif final, dépendances, critères de “</w:t>
       </w:r>
       <w:proofErr w:type="spellStart"/>
       <w:r>
         <w:rPr>
-          <w:b/>
+          <w:bCs/>
         </w:rPr>
         <w:t>done</w:t>
       </w:r>
       <w:proofErr w:type="spellEnd"/>
       <w:r>
         <w:rPr>
-          <w:b/>
+          <w:bCs/>
         </w:rPr>
         <w:t>”.</w:t>
       </w:r>
@@ -1063,12 +1085,12 @@
     <w:p>
       <w:pPr>
         <w:rPr>
-          <w:b/>
+          <w:bCs/>
         </w:rPr>
       </w:pPr>
       <w:r>
         <w:rPr>
-          <w:b/>
+          <w:bCs/>
         </w:rPr>
         <w:t>12. **Questions pour la prochaine session**</w:t>
       </w:r>
@@ -1076,12 +1098,12 @@
     <w:p>
       <w:pPr>
         <w:rPr>
-          <w:b/>
+          <w:bCs/>
         </w:rPr>
       </w:pPr>
       <w:r>
         <w:rPr>
-          <w:b/>
+          <w:bCs/>
         </w:rPr>
         <w:t xml:space="preserve">    - Liste d’items à trancher ultérieurement (sans poser de questions maintenant).</w:t>
       </w:r>
@@ -1089,12 +1111,12 @@
     <w:p>
       <w:pPr>
         <w:rPr>
-          <w:b/>
+          <w:bCs/>
         </w:rPr>
       </w:pPr>
       <w:r>
         <w:rPr>
-          <w:b/>
+          <w:bCs/>
         </w:rPr>
         <w:t>13. **Sauvegardes &amp; rollback**</w:t>
       </w:r>
@@ -1102,26 +1124,26 @@
     <w:p>
       <w:pPr>
         <w:rPr>
-          <w:b/>
+          <w:bCs/>
         </w:rPr>
       </w:pPr>
       <w:r>
         <w:rPr>
-          <w:b/>
+          <w:bCs/>
         </w:rPr>
         <w:t xml:space="preserve">    - Où sont les copies/</w:t>
       </w:r>
       <w:proofErr w:type="spellStart"/>
       <w:r>
         <w:rPr>
-          <w:b/>
+          <w:bCs/>
         </w:rPr>
         <w:t>commits</w:t>
       </w:r>
       <w:proofErr w:type="spellEnd"/>
       <w:r>
         <w:rPr>
-          <w:b/>
+          <w:bCs/>
         </w:rPr>
         <w:t>, comment revenir en arrière.</w:t>
       </w:r>
@@ -1129,12 +1151,12 @@
     <w:p>
       <w:pPr>
         <w:rPr>
-          <w:b/>
+          <w:bCs/>
         </w:rPr>
       </w:pPr>
       <w:r>
         <w:rPr>
-          <w:b/>
+          <w:bCs/>
         </w:rPr>
         <w:t>14. **Conventions &amp; standards**</w:t>
       </w:r>
@@ -1142,12 +1164,12 @@
     <w:p>
       <w:pPr>
         <w:rPr>
-          <w:b/>
+          <w:bCs/>
         </w:rPr>
       </w:pPr>
       <w:r>
         <w:rPr>
-          <w:b/>
+          <w:bCs/>
         </w:rPr>
         <w:lastRenderedPageBreak/>
         <w:t xml:space="preserve">    - Conventions de nommage (tests, feuilles, colonnes, IDs, profils), style des menus, formats JSON acceptés (ex: ECHELLE_NOTE: `min/max` ou `</w:t>
@@ -1155,42 +1177,42 @@
       <w:proofErr w:type="spellStart"/>
       <w:r>
         <w:rPr>
-          <w:b/>
+          <w:bCs/>
         </w:rPr>
         <w:t>echelle_min</w:t>
       </w:r>
       <w:proofErr w:type="spellEnd"/>
       <w:r>
         <w:rPr>
-          <w:b/>
+          <w:bCs/>
         </w:rPr>
         <w:t>/</w:t>
       </w:r>
       <w:proofErr w:type="spellStart"/>
       <w:r>
         <w:rPr>
-          <w:b/>
+          <w:bCs/>
         </w:rPr>
         <w:t>echelle_max</w:t>
       </w:r>
       <w:proofErr w:type="spellEnd"/>
       <w:r>
         <w:rPr>
-          <w:b/>
+          <w:bCs/>
         </w:rPr>
         <w:t>`, labels `</w:t>
       </w:r>
       <w:proofErr w:type="spellStart"/>
       <w:r>
         <w:rPr>
-          <w:b/>
+          <w:bCs/>
         </w:rPr>
         <w:t>label_min|libelle_min|labelMin</w:t>
       </w:r>
       <w:proofErr w:type="spellEnd"/>
       <w:r>
         <w:rPr>
-          <w:b/>
+          <w:bCs/>
         </w:rPr>
         <w:t>`, etc.).</w:t>
       </w:r>
@@ -1198,19 +1220,19 @@
     <w:p>
       <w:pPr>
         <w:rPr>
-          <w:b/>
+          <w:bCs/>
         </w:rPr>
       </w:pPr>
     </w:p>
     <w:p>
       <w:pPr>
         <w:rPr>
-          <w:b/>
+          <w:bCs/>
         </w:rPr>
       </w:pPr>
       <w:r>
         <w:rPr>
-          <w:b/>
+          <w:bCs/>
         </w:rPr>
         <w:t>15. **Annexe A — Glossaire (persistant, à fusionner)**</w:t>
       </w:r>
@@ -1218,12 +1240,12 @@
     <w:p>
       <w:pPr>
         <w:rPr>
-          <w:b/>
+          <w:bCs/>
         </w:rPr>
       </w:pPr>
       <w:r>
         <w:rPr>
-          <w:b/>
+          <w:bCs/>
         </w:rPr>
         <w:t xml:space="preserve">    - **But** : définir les termes métier &amp; techniques spécifiques au projet/app, pour éviter l’ambiguïté.</w:t>
       </w:r>
@@ -1231,12 +1253,12 @@
     <w:p>
       <w:pPr>
         <w:rPr>
-          <w:b/>
+          <w:bCs/>
         </w:rPr>
       </w:pPr>
       <w:r>
         <w:rPr>
-          <w:b/>
+          <w:bCs/>
         </w:rPr>
         <w:t xml:space="preserve">    - **Format** : table triée **alphabétiquement** avec colonnes :</w:t>
       </w:r>
@@ -1244,12 +1266,12 @@
     <w:p>
       <w:pPr>
         <w:rPr>
-          <w:b/>
+          <w:bCs/>
         </w:rPr>
       </w:pPr>
       <w:r>
         <w:rPr>
-          <w:b/>
+          <w:bCs/>
         </w:rPr>
         <w:t xml:space="preserve">      | Terme | Définition courte | Catégorie (métier/tech) | Alias / Variants | Référence (fichier/onglet) | Notes |</w:t>
       </w:r>
@@ -1257,12 +1279,12 @@
     <w:p>
       <w:pPr>
         <w:rPr>
-          <w:b/>
+          <w:bCs/>
         </w:rPr>
       </w:pPr>
       <w:r>
         <w:rPr>
-          <w:b/>
+          <w:bCs/>
         </w:rPr>
         <w:t xml:space="preserve">    - **Règles de persistance** :</w:t>
       </w:r>
@@ -1270,12 +1292,12 @@
     <w:p>
       <w:pPr>
         <w:rPr>
-          <w:b/>
+          <w:bCs/>
         </w:rPr>
       </w:pPr>
       <w:r>
         <w:rPr>
-          <w:b/>
+          <w:bCs/>
         </w:rPr>
         <w:t xml:space="preserve">      - À chaque session : **fusionner** avec le glossaire précédent (si fourni), **dédupliquer**, **mettre à jour** si la définition a évolué.</w:t>
       </w:r>
@@ -1283,12 +1305,12 @@
     <w:p>
       <w:pPr>
         <w:rPr>
-          <w:b/>
+          <w:bCs/>
         </w:rPr>
       </w:pPr>
       <w:r>
         <w:rPr>
-          <w:b/>
+          <w:bCs/>
         </w:rPr>
         <w:t xml:space="preserve">      - En cas de conflit, conserver la version la plus récente **et** noter l’évolution en 10) *Changelog*.</w:t>
       </w:r>
@@ -1296,19 +1318,19 @@
     <w:p>
       <w:pPr>
         <w:rPr>
-          <w:b/>
+          <w:bCs/>
         </w:rPr>
       </w:pPr>
     </w:p>
     <w:p>
       <w:pPr>
         <w:rPr>
-          <w:b/>
+          <w:bCs/>
         </w:rPr>
       </w:pPr>
       <w:r>
         <w:rPr>
-          <w:b/>
+          <w:bCs/>
         </w:rPr>
         <w:t>16. **Annexe B — Registre des variables (persistant, à fusionner)**</w:t>
       </w:r>
@@ -1316,81 +1338,109 @@
     <w:p>
       <w:pPr>
         <w:rPr>
-          <w:b/>
+          <w:bCs/>
         </w:rPr>
       </w:pPr>
       <w:r>
         <w:rPr>
-          <w:b/>
+          <w:bCs/>
         </w:rPr>
         <w:t xml:space="preserve">    - **But** : suivre toutes les variables/constantes utilisées dans les scripts (Apps Script, JSON d’onglets, </w:t>
       </w:r>
       <w:proofErr w:type="spellStart"/>
       <w:r>
         <w:rPr>
-          <w:b/>
+          <w:bCs/>
         </w:rPr>
         <w:t>placeholders</w:t>
       </w:r>
       <w:proofErr w:type="spellEnd"/>
       <w:r>
         <w:rPr>
-          <w:b/>
-        </w:rPr>
-        <w:t xml:space="preserve"> d’emails).</w:t>
+          <w:bCs/>
+        </w:rPr>
+        <w:t xml:space="preserve"> </w:t>
+      </w:r>
+      <w:proofErr w:type="gramStart"/>
+      <w:r>
+        <w:rPr>
+          <w:bCs/>
+        </w:rPr>
+        <w:t>d’emails</w:t>
+      </w:r>
+      <w:proofErr w:type="gramEnd"/>
+      <w:r>
+        <w:rPr>
+          <w:bCs/>
+        </w:rPr>
+        <w:t>).</w:t>
       </w:r>
     </w:p>
     <w:p>
       <w:pPr>
         <w:rPr>
-          <w:b/>
+          <w:bCs/>
         </w:rPr>
       </w:pPr>
       <w:r>
         <w:rPr>
-          <w:b/>
+          <w:bCs/>
         </w:rPr>
         <w:t xml:space="preserve">    - **Inclus** : variables globales, constantes (ex: `ID_FEUILLE_CONFIGURATION`), clés de configuration (ex: `</w:t>
       </w:r>
       <w:proofErr w:type="spellStart"/>
       <w:r>
         <w:rPr>
-          <w:b/>
-        </w:rPr>
-        <w:t>ID_Gabarit_Email_Repondant</w:t>
+          <w:bCs/>
+        </w:rPr>
+        <w:t>ID_Gabarit_</w:t>
+      </w:r>
+      <w:proofErr w:type="gramStart"/>
+      <w:r>
+        <w:rPr>
+          <w:bCs/>
+        </w:rPr>
+        <w:t>Email</w:t>
+      </w:r>
+      <w:proofErr w:type="gramEnd"/>
+      <w:r>
+        <w:rPr>
+          <w:bCs/>
+        </w:rPr>
+        <w:t>_Repondant</w:t>
       </w:r>
       <w:proofErr w:type="spellEnd"/>
       <w:r>
         <w:rPr>
-          <w:b/>
+          <w:bCs/>
         </w:rPr>
         <w:t xml:space="preserve">`), </w:t>
       </w:r>
       <w:proofErr w:type="spellStart"/>
       <w:r>
         <w:rPr>
-          <w:b/>
+          <w:bCs/>
         </w:rPr>
         <w:t>placeholders</w:t>
       </w:r>
       <w:proofErr w:type="spellEnd"/>
       <w:r>
         <w:rPr>
-          <w:b/>
+          <w:bCs/>
         </w:rPr>
         <w:t xml:space="preserve"> (ex: `{{</w:t>
       </w:r>
       <w:proofErr w:type="spellStart"/>
       <w:r>
         <w:rPr>
-          <w:b/>
+          <w:bCs/>
         </w:rPr>
         <w:t>Titre_Profil</w:t>
       </w:r>
       <w:proofErr w:type="spellEnd"/>
       <w:r>
         <w:rPr>
-          <w:b/>
+          <w:bCs/>
         </w:rPr>
         <w:t>}}`), noms d’onglets &amp; colonnes, structures JSON (clés `mode`, `profil`, `min`, etc.), et variables dérivées (ex: `ENV_STABILITE`, `ENV_VITESSE`).</w:t>
       </w:r>
@@ -1398,12 +1448,12 @@
     <w:p>
       <w:pPr>
         <w:rPr>
-          <w:b/>
+          <w:bCs/>
         </w:rPr>
       </w:pPr>
       <w:r>
         <w:rPr>
-          <w:b/>
+          <w:bCs/>
         </w:rPr>
         <w:t xml:space="preserve">    - **Format** : table triée **alphabétiquement** par *Nom canonique* :</w:t>
       </w:r>
@@ -1411,68 +1461,68 @@
     <w:p>
       <w:pPr>
         <w:rPr>
-          <w:b/>
+          <w:bCs/>
         </w:rPr>
       </w:pPr>
       <w:r>
         <w:rPr>
-          <w:b/>
+          <w:bCs/>
         </w:rPr>
         <w:t xml:space="preserve">      | Nom | Type (</w:t>
       </w:r>
       <w:proofErr w:type="spellStart"/>
       <w:r>
         <w:rPr>
-          <w:b/>
+          <w:bCs/>
         </w:rPr>
         <w:t>const</w:t>
       </w:r>
       <w:proofErr w:type="spellEnd"/>
       <w:r>
         <w:rPr>
-          <w:b/>
+          <w:bCs/>
         </w:rPr>
         <w:t>/var/</w:t>
       </w:r>
       <w:proofErr w:type="spellStart"/>
       <w:r>
         <w:rPr>
-          <w:b/>
+          <w:bCs/>
         </w:rPr>
         <w:t>placeholder</w:t>
       </w:r>
       <w:proofErr w:type="spellEnd"/>
       <w:r>
         <w:rPr>
-          <w:b/>
+          <w:bCs/>
         </w:rPr>
         <w:t>/colonne/clé JSON) | Portée (Template/Moteur/</w:t>
       </w:r>
       <w:proofErr w:type="spellStart"/>
       <w:r>
         <w:rPr>
-          <w:b/>
+          <w:bCs/>
         </w:rPr>
         <w:t>Sheet</w:t>
       </w:r>
       <w:proofErr w:type="spellEnd"/>
       <w:r>
         <w:rPr>
-          <w:b/>
+          <w:bCs/>
         </w:rPr>
         <w:t xml:space="preserve"> </w:t>
       </w:r>
       <w:proofErr w:type="spellStart"/>
       <w:r>
         <w:rPr>
-          <w:b/>
+          <w:bCs/>
         </w:rPr>
         <w:t>Rép</w:t>
       </w:r>
       <w:proofErr w:type="spellEnd"/>
       <w:r>
         <w:rPr>
-          <w:b/>
+          <w:bCs/>
         </w:rPr>
         <w:t>/BDD/Email) | Fichier(s)/Onglet(s) | Usage/Finalité | Valeur par défaut / Format attendu | Exemple | Dépendances / Liens (IDs/Autres vars) | Historique (date → changement) |</w:t>
       </w:r>
@@ -1480,12 +1530,12 @@
     <w:p>
       <w:pPr>
         <w:rPr>
-          <w:b/>
+          <w:bCs/>
         </w:rPr>
       </w:pPr>
       <w:r>
         <w:rPr>
-          <w:b/>
+          <w:bCs/>
         </w:rPr>
         <w:t xml:space="preserve">    - **Règles de persistance** :</w:t>
       </w:r>
@@ -1493,12 +1543,12 @@
     <w:p>
       <w:pPr>
         <w:rPr>
-          <w:b/>
+          <w:bCs/>
         </w:rPr>
       </w:pPr>
       <w:r>
         <w:rPr>
-          <w:b/>
+          <w:bCs/>
         </w:rPr>
         <w:t xml:space="preserve">      - **Fusionner** avec le registre précédent (si fourni), **dédupliquer** (Nom canonique = casse sensible pour code, mais lister alias).</w:t>
       </w:r>
@@ -1506,26 +1556,26 @@
     <w:p>
       <w:pPr>
         <w:rPr>
-          <w:b/>
+          <w:bCs/>
         </w:rPr>
       </w:pPr>
       <w:r>
         <w:rPr>
-          <w:b/>
+          <w:bCs/>
         </w:rPr>
         <w:t xml:space="preserve">      - **Ajouter** toute nouvelle variable rencontrée dans la session (à partir des extraits de code, noms d’onglets/colonnes, JSON, </w:t>
       </w:r>
       <w:proofErr w:type="spellStart"/>
       <w:r>
         <w:rPr>
-          <w:b/>
+          <w:bCs/>
         </w:rPr>
         <w:t>placeholders</w:t>
       </w:r>
       <w:proofErr w:type="spellEnd"/>
       <w:r>
         <w:rPr>
-          <w:b/>
+          <w:bCs/>
         </w:rPr>
         <w:t>).</w:t>
       </w:r>
@@ -1533,12 +1583,12 @@
     <w:p>
       <w:pPr>
         <w:rPr>
-          <w:b/>
+          <w:bCs/>
         </w:rPr>
       </w:pPr>
       <w:r>
         <w:rPr>
-          <w:b/>
+          <w:bCs/>
         </w:rPr>
         <w:t xml:space="preserve">      - Si une variable change (type/usage/portée/format), **mettre à jour** la ligne et l’indiquer dans 10) *Changelog*.</w:t>
       </w:r>
@@ -1546,12 +1596,12 @@
     <w:p>
       <w:pPr>
         <w:rPr>
-          <w:b/>
+          <w:bCs/>
         </w:rPr>
       </w:pPr>
       <w:r>
         <w:rPr>
-          <w:b/>
+          <w:bCs/>
         </w:rPr>
         <w:t xml:space="preserve">    - **Canonicalisation &amp; alias** :</w:t>
       </w:r>
@@ -1559,12 +1609,12 @@
     <w:p>
       <w:pPr>
         <w:rPr>
-          <w:b/>
+          <w:bCs/>
         </w:rPr>
       </w:pPr>
       <w:r>
         <w:rPr>
-          <w:b/>
+          <w:bCs/>
         </w:rPr>
         <w:t xml:space="preserve">      - Les constantes exactes (ex: `ID_FEUILLE_CONFIGURATION`, `ID_CONFIG`) restent distinctes ; ajouter colonne “Alias/Relations” pour signaler les correspondances.</w:t>
       </w:r>
@@ -1572,12 +1622,12 @@
     <w:p>
       <w:pPr>
         <w:rPr>
-          <w:b/>
+          <w:bCs/>
         </w:rPr>
       </w:pPr>
       <w:r>
         <w:rPr>
-          <w:b/>
+          <w:bCs/>
         </w:rPr>
         <w:lastRenderedPageBreak/>
         <w:t xml:space="preserve">      - Pour </w:t>
@@ -1585,56 +1635,92 @@
       <w:proofErr w:type="spellStart"/>
       <w:r>
         <w:rPr>
-          <w:b/>
+          <w:bCs/>
         </w:rPr>
         <w:t>placeholders</w:t>
       </w:r>
       <w:proofErr w:type="spellEnd"/>
       <w:r>
         <w:rPr>
-          <w:b/>
-        </w:rPr>
-        <w:t xml:space="preserve"> d’e-mail `{{...}}`, noter la **source** (gabarit Doc/`</w:t>
+          <w:bCs/>
+        </w:rPr>
+        <w:t xml:space="preserve"> </w:t>
+      </w:r>
+      <w:proofErr w:type="gramStart"/>
+      <w:r>
+        <w:rPr>
+          <w:bCs/>
+        </w:rPr>
+        <w:t>d’e-mail</w:t>
+      </w:r>
+      <w:proofErr w:type="gramEnd"/>
+      <w:r>
+        <w:rPr>
+          <w:bCs/>
+        </w:rPr>
+        <w:t xml:space="preserve"> `{{...}}`, noter la **source** (gabarit Doc/`</w:t>
       </w:r>
       <w:proofErr w:type="spellStart"/>
       <w:r>
         <w:rPr>
-          <w:b/>
-        </w:rPr>
-        <w:t>sys_Composition_Emails</w:t>
+          <w:bCs/>
+        </w:rPr>
+        <w:t>sys_Composition_</w:t>
+      </w:r>
+      <w:proofErr w:type="gramStart"/>
+      <w:r>
+        <w:rPr>
+          <w:bCs/>
+        </w:rPr>
+        <w:t>Emails</w:t>
       </w:r>
       <w:proofErr w:type="spellEnd"/>
+      <w:proofErr w:type="gramEnd"/>
       <w:r>
         <w:rPr>
-          <w:b/>
-        </w:rPr>
-        <w:t>`) et la **valeur de substitution** (ex: clé dans `</w:t>
+          <w:bCs/>
+        </w:rPr>
+        <w:t xml:space="preserve">`) et </w:t>
+      </w:r>
+      <w:proofErr w:type="gramStart"/>
+      <w:r>
+        <w:rPr>
+          <w:bCs/>
+        </w:rPr>
+        <w:t>la</w:t>
+      </w:r>
+      <w:proofErr w:type="gramEnd"/>
+      <w:r>
+        <w:rPr>
+          <w:bCs/>
+        </w:rPr>
+        <w:t xml:space="preserve"> **valeur de substitution** (ex: clé dans `</w:t>
       </w:r>
       <w:proofErr w:type="spellStart"/>
       <w:r>
         <w:rPr>
-          <w:b/>
+          <w:bCs/>
         </w:rPr>
         <w:t>reponse</w:t>
       </w:r>
       <w:proofErr w:type="spellEnd"/>
       <w:r>
         <w:rPr>
-          <w:b/>
+          <w:bCs/>
         </w:rPr>
         <w:t>`/`</w:t>
       </w:r>
       <w:proofErr w:type="spellStart"/>
       <w:r>
         <w:rPr>
-          <w:b/>
+          <w:bCs/>
         </w:rPr>
         <w:t>resultats</w:t>
       </w:r>
       <w:proofErr w:type="spellEnd"/>
       <w:r>
         <w:rPr>
-          <w:b/>
+          <w:bCs/>
         </w:rPr>
         <w:t>`).</w:t>
       </w:r>
@@ -1642,19 +1728,19 @@
     <w:p>
       <w:pPr>
         <w:rPr>
-          <w:b/>
+          <w:bCs/>
         </w:rPr>
       </w:pPr>
     </w:p>
     <w:p>
       <w:pPr>
         <w:rPr>
-          <w:b/>
+          <w:bCs/>
         </w:rPr>
       </w:pPr>
       <w:r>
         <w:rPr>
-          <w:b/>
+          <w:bCs/>
         </w:rPr>
         <w:t># Règles supplémentaires</w:t>
       </w:r>
@@ -1662,12 +1748,12 @@
     <w:p>
       <w:pPr>
         <w:rPr>
-          <w:b/>
+          <w:bCs/>
         </w:rPr>
       </w:pPr>
       <w:r>
         <w:rPr>
-          <w:b/>
+          <w:bCs/>
         </w:rPr>
         <w:t>- En l’absence de document précédent, **créer** les Annexes (Glossaire &amp; Registre) avec ce que tu sais **aujourd’hui**.</w:t>
       </w:r>
@@ -1675,12 +1761,12 @@
     <w:p>
       <w:pPr>
         <w:rPr>
-          <w:b/>
+          <w:bCs/>
         </w:rPr>
       </w:pPr>
       <w:r>
         <w:rPr>
-          <w:b/>
+          <w:bCs/>
         </w:rPr>
         <w:t>- Toujours marquer `{{à compléter}}` plutôt que d’omettre une ligne douteuse.</w:t>
       </w:r>
@@ -1688,12 +1774,12 @@
     <w:p>
       <w:pPr>
         <w:rPr>
-          <w:b/>
+          <w:bCs/>
         </w:rPr>
       </w:pPr>
       <w:r>
         <w:rPr>
-          <w:b/>
+          <w:bCs/>
         </w:rPr>
         <w:t>- Rester concis : 1–2 lignes par puce ; tables privilégiées pour détails.</w:t>
       </w:r>
@@ -1701,26 +1787,26 @@
     <w:p>
       <w:pPr>
         <w:rPr>
-          <w:b/>
+          <w:bCs/>
         </w:rPr>
       </w:pPr>
       <w:r>
         <w:rPr>
-          <w:b/>
+          <w:bCs/>
         </w:rPr>
         <w:t xml:space="preserve">- **Ne pas inclure ce prompt** dans la sortie. La sortie attendue est **UNIQUEMENT** le document </w:t>
       </w:r>
       <w:proofErr w:type="spellStart"/>
       <w:r>
         <w:rPr>
-          <w:b/>
+          <w:bCs/>
         </w:rPr>
         <w:t>Markdown</w:t>
       </w:r>
       <w:proofErr w:type="spellEnd"/>
       <w:r>
         <w:rPr>
-          <w:b/>
+          <w:bCs/>
         </w:rPr>
         <w:t xml:space="preserve"> final.</w:t>
       </w:r>
@@ -1728,19 +1814,19 @@
     <w:p>
       <w:pPr>
         <w:rPr>
-          <w:b/>
+          <w:bCs/>
         </w:rPr>
       </w:pPr>
     </w:p>
     <w:p>
       <w:pPr>
         <w:rPr>
-          <w:b/>
+          <w:bCs/>
         </w:rPr>
       </w:pPr>
       <w:r>
         <w:rPr>
-          <w:b/>
+          <w:bCs/>
         </w:rPr>
         <w:t># Sortie attendue</w:t>
       </w:r>
@@ -1748,26 +1834,26 @@
     <w:p>
       <w:pPr>
         <w:rPr>
-          <w:b/>
+          <w:bCs/>
         </w:rPr>
       </w:pPr>
       <w:r>
         <w:rPr>
-          <w:b/>
+          <w:bCs/>
         </w:rPr>
         <w:t xml:space="preserve">→ Un **unique document </w:t>
       </w:r>
       <w:proofErr w:type="spellStart"/>
       <w:r>
         <w:rPr>
-          <w:b/>
+          <w:bCs/>
         </w:rPr>
         <w:t>Markdown</w:t>
       </w:r>
       <w:proofErr w:type="spellEnd"/>
       <w:r>
         <w:rPr>
-          <w:b/>
+          <w:bCs/>
         </w:rPr>
         <w:t>** respectant strictement le plan et les règles ci-dessus, avec **Annexe A (Glossaire)** et **Annexe B (Registre des variables)** **fusionnées/enrichies** à partir du dernier document si fourni.</w:t>
       </w:r>
@@ -27640,6 +27726,7 @@
   <w:style w:type="character" w:default="1" w:styleId="Policepardfaut">
     <w:name w:val="Default Paragraph Font"/>
     <w:uiPriority w:val="1"/>
+    <w:semiHidden/>
     <w:unhideWhenUsed/>
   </w:style>
   <w:style w:type="table" w:default="1" w:styleId="TableauNormal">

</xml_diff>